<commit_message>
update template and view
</commit_message>
<xml_diff>
--- a/lib/templates/violation_report.docx
+++ b/lib/templates/violation_report.docx
@@ -1050,25 +1050,14 @@
           <w:lang w:val="fr-FR"/>
         </w:rPr>
       </w:pPr>
-      <w:proofErr w:type="gramStart"/>
-      <w:r>
-        <w:rPr>
-          <w:rFonts w:ascii="Times New Roman" w:eastAsia="Calibri" w:hAnsi="Times New Roman" w:cs="Times New Roman"/>
-          <w:b/>
-          <w:bCs/>
-          <w:lang w:val="fr-FR"/>
-        </w:rPr>
-        <w:t>VIOLATION:</w:t>
-      </w:r>
-      <w:proofErr w:type="gramEnd"/>
-      <w:r>
-        <w:rPr>
-          <w:rFonts w:ascii="Times New Roman" w:eastAsia="Calibri" w:hAnsi="Times New Roman" w:cs="Times New Roman"/>
-          <w:b/>
-          <w:bCs/>
-          <w:lang w:val="fr-FR"/>
-        </w:rPr>
-        <w:t xml:space="preserve"> </w:t>
+      <w:r>
+        <w:rPr>
+          <w:rFonts w:ascii="Times New Roman" w:eastAsia="Calibri" w:hAnsi="Times New Roman" w:cs="Times New Roman"/>
+          <w:b/>
+          <w:bCs/>
+          <w:lang w:val="fr-FR"/>
+        </w:rPr>
+        <w:t xml:space="preserve">VIOLATION: </w:t>
       </w:r>
       <w:r>
         <w:rPr>
@@ -1154,7 +1143,7 @@
           <w:bCs/>
           <w:lang w:val="fr-FR"/>
         </w:rPr>
-        <w:instrText xml:space="preserve"> MERGEFIELD  =violation_code.code.description  \* MERGEFORMAT </w:instrText>
+        <w:instrText xml:space="preserve"> MERGEFIELD  =violation_code.code.description.strip  \* MERGEFORMAT </w:instrText>
       </w:r>
       <w:r>
         <w:rPr>
@@ -1172,7 +1161,7 @@
           <w:noProof/>
           <w:lang w:val="fr-FR"/>
         </w:rPr>
-        <w:t>«=violation_code.code.description»</w:t>
+        <w:t>«=violation_code.code.description.strip»</w:t>
       </w:r>
       <w:r>
         <w:rPr>
@@ -1201,19 +1190,8 @@
           <w:bCs/>
           <w:lang w:val="fr-FR"/>
         </w:rPr>
-        <w:t xml:space="preserve">CORRECTIVE </w:t>
-      </w:r>
-      <w:proofErr w:type="gramStart"/>
-      <w:r>
-        <w:rPr>
-          <w:rFonts w:ascii="Times New Roman" w:eastAsia="Calibri" w:hAnsi="Times New Roman" w:cs="Times New Roman"/>
-          <w:b/>
-          <w:bCs/>
-          <w:lang w:val="fr-FR"/>
-        </w:rPr>
-        <w:t>ACTION:</w:t>
-      </w:r>
-      <w:proofErr w:type="gramEnd"/>
+        <w:t>CORRECTIVE ACTION:</w:t>
+      </w:r>
     </w:p>
     <w:p>
       <w:pPr>

</xml_diff>